<commit_message>
Updated the ERD and UML as well as added block code
</commit_message>
<xml_diff>
--- a/Implementation/UML Diagram.docx
+++ b/Implementation/UML Diagram.docx
@@ -3,15 +3,17 @@
 <w:document xmlns:wpc="http://schemas.microsoft.com/office/word/2010/wordprocessingCanvas" xmlns:mc="http://schemas.openxmlformats.org/markup-compatibility/2006" xmlns:o="urn:schemas-microsoft-com:office:office" xmlns:r="http://schemas.openxmlformats.org/officeDocument/2006/relationships" xmlns:m="http://schemas.openxmlformats.org/officeDocument/2006/math" xmlns:v="urn:schemas-microsoft-com:vml" xmlns:wp14="http://schemas.microsoft.com/office/word/2010/wordprocessingDrawing" xmlns:wp="http://schemas.openxmlformats.org/drawingml/2006/wordprocessingDrawing" xmlns:w10="urn:schemas-microsoft-com:office:word" xmlns:w="http://schemas.openxmlformats.org/wordprocessingml/2006/main" xmlns:w14="http://schemas.microsoft.com/office/word/2010/wordml" xmlns:w15="http://schemas.microsoft.com/office/word/2012/wordml" xmlns:wpg="http://schemas.microsoft.com/office/word/2010/wordprocessingGroup" xmlns:wpi="http://schemas.microsoft.com/office/word/2010/wordprocessingInk" xmlns:wne="http://schemas.microsoft.com/office/word/2006/wordml" xmlns:wps="http://schemas.microsoft.com/office/word/2010/wordprocessingShape" mc:Ignorable="w14 w15 wp14">
   <w:body>
     <w:p>
+      <w:bookmarkStart w:id="0" w:name="_GoBack"/>
+      <w:bookmarkEnd w:id="0"/>
       <w:r>
         <w:rPr>
           <w:noProof/>
         </w:rPr>
         <w:drawing>
-          <wp:inline distT="0" distB="0" distL="0" distR="0" wp14:anchorId="1598C697">
-            <wp:extent cx="8741214" cy="3326335"/>
-            <wp:effectExtent l="0" t="0" r="3175" b="7620"/>
-            <wp:docPr id="2" name="Picture 2"/>
+          <wp:inline distT="0" distB="0" distL="0" distR="0" wp14:anchorId="63BAD15C">
+            <wp:extent cx="9800048" cy="4391025"/>
+            <wp:effectExtent l="0" t="0" r="0" b="0"/>
+            <wp:docPr id="4" name="Picture 4"/>
             <wp:cNvGraphicFramePr>
               <a:graphicFrameLocks xmlns:a="http://schemas.openxmlformats.org/drawingml/2006/main" noChangeAspect="1"/>
             </wp:cNvGraphicFramePr>
@@ -40,7 +42,7 @@
                   <pic:spPr bwMode="auto">
                     <a:xfrm>
                       <a:off x="0" y="0"/>
-                      <a:ext cx="8749022" cy="3329306"/>
+                      <a:ext cx="9821581" cy="4400673"/>
                     </a:xfrm>
                     <a:prstGeom prst="rect">
                       <a:avLst/>
@@ -54,13 +56,9 @@
         </w:drawing>
       </w:r>
     </w:p>
-    <w:p>
-      <w:bookmarkStart w:id="0" w:name="_GoBack"/>
-      <w:bookmarkEnd w:id="0"/>
-    </w:p>
     <w:sectPr>
       <w:pgSz w:w="15840" w:h="12240" w:orient="landscape"/>
-      <w:pgMar w:top="1440" w:right="1440" w:bottom="1440" w:left="1440" w:header="720" w:footer="720" w:gutter="0"/>
+      <w:pgMar w:top="245" w:right="245" w:bottom="245" w:left="245" w:header="720" w:footer="720" w:gutter="0"/>
       <w:cols w:space="720"/>
       <w:docGrid w:linePitch="360"/>
     </w:sectPr>

</xml_diff>